<commit_message>
Update Caso de uso 04 - excluir funcionários.docx
</commit_message>
<xml_diff>
--- a/Documentação/Descritivo/ADM/Caso de uso 04 - excluir funcionários.docx
+++ b/Documentação/Descritivo/ADM/Caso de uso 04 - excluir funcionários.docx
@@ -1,6 +1,6 @@
 
 <file path=word/document.xml><?xml version="1.0" encoding="utf-8"?>
-<w:document xmlns:wpc="http://schemas.microsoft.com/office/word/2010/wordprocessingCanvas" xmlns:mc="http://schemas.openxmlformats.org/markup-compatibility/2006" xmlns:o="urn:schemas-microsoft-com:office:office" xmlns:r="http://schemas.openxmlformats.org/officeDocument/2006/relationships" xmlns:m="http://schemas.openxmlformats.org/officeDocument/2006/math" xmlns:v="urn:schemas-microsoft-com:vml" xmlns:wp14="http://schemas.microsoft.com/office/word/2010/wordprocessingDrawing" xmlns:wp="http://schemas.openxmlformats.org/drawingml/2006/wordprocessingDrawing" xmlns:w10="urn:schemas-microsoft-com:office:word" xmlns:w="http://schemas.openxmlformats.org/wordprocessingml/2006/main" xmlns:w14="http://schemas.microsoft.com/office/word/2010/wordml" xmlns:w15="http://schemas.microsoft.com/office/word/2012/wordml" xmlns:wpg="http://schemas.microsoft.com/office/word/2010/wordprocessingGroup" xmlns:wpi="http://schemas.microsoft.com/office/word/2010/wordprocessingInk" xmlns:wne="http://schemas.microsoft.com/office/word/2006/wordml" xmlns:wps="http://schemas.microsoft.com/office/word/2010/wordprocessingShape" mc:Ignorable="w14 w15 wp14">
+<w:document xmlns:wpc="http://schemas.microsoft.com/office/word/2010/wordprocessingCanvas" xmlns:cx="http://schemas.microsoft.com/office/drawing/2014/chartex" xmlns:cx1="http://schemas.microsoft.com/office/drawing/2015/9/8/chartex" xmlns:cx2="http://schemas.microsoft.com/office/drawing/2015/10/21/chartex" xmlns:cx3="http://schemas.microsoft.com/office/drawing/2016/5/9/chartex" xmlns:cx4="http://schemas.microsoft.com/office/drawing/2016/5/10/chartex" xmlns:cx5="http://schemas.microsoft.com/office/drawing/2016/5/11/chartex" xmlns:cx6="http://schemas.microsoft.com/office/drawing/2016/5/12/chartex" xmlns:cx7="http://schemas.microsoft.com/office/drawing/2016/5/13/chartex" xmlns:cx8="http://schemas.microsoft.com/office/drawing/2016/5/14/chartex" xmlns:mc="http://schemas.openxmlformats.org/markup-compatibility/2006" xmlns:aink="http://schemas.microsoft.com/office/drawing/2016/ink" xmlns:am3d="http://schemas.microsoft.com/office/drawing/2017/model3d" xmlns:o="urn:schemas-microsoft-com:office:office" xmlns:r="http://schemas.openxmlformats.org/officeDocument/2006/relationships" xmlns:m="http://schemas.openxmlformats.org/officeDocument/2006/math" xmlns:v="urn:schemas-microsoft-com:vml" xmlns:wp14="http://schemas.microsoft.com/office/word/2010/wordprocessingDrawing" xmlns:wp="http://schemas.openxmlformats.org/drawingml/2006/wordprocessingDrawing" xmlns:w10="urn:schemas-microsoft-com:office:word" xmlns:w="http://schemas.openxmlformats.org/wordprocessingml/2006/main" xmlns:w14="http://schemas.microsoft.com/office/word/2010/wordml" xmlns:w15="http://schemas.microsoft.com/office/word/2012/wordml" xmlns:w16cex="http://schemas.microsoft.com/office/word/2018/wordml/cex" xmlns:w16cid="http://schemas.microsoft.com/office/word/2016/wordml/cid" xmlns:w16="http://schemas.microsoft.com/office/word/2018/wordml" xmlns:w16se="http://schemas.microsoft.com/office/word/2015/wordml/symex" xmlns:wpg="http://schemas.microsoft.com/office/word/2010/wordprocessingGroup" xmlns:wpi="http://schemas.microsoft.com/office/word/2010/wordprocessingInk" xmlns:wne="http://schemas.microsoft.com/office/word/2006/wordml" xmlns:wps="http://schemas.microsoft.com/office/word/2010/wordprocessingShape" mc:Ignorable="w14 w15 w16se w16cid w16 w16cex wp14">
   <w:body>
     <w:p>
       <w:pPr>
@@ -31,7 +31,7 @@
           <w:lang w:eastAsia="pt-BR"/>
         </w:rPr>
         <w:drawing>
-          <wp:inline distT="0" distB="0" distL="0" distR="0" wp14:anchorId="4C278622" wp14:editId="235196D4">
+          <wp:inline distT="0" distB="0" distL="0" distR="0" wp14:anchorId="6748BBF1" wp14:editId="6748BBF2">
             <wp:extent cx="4761905" cy="4761905"/>
             <wp:effectExtent l="0" t="0" r="635" b="635"/>
             <wp:docPr id="2" name="Imagem 2"/>
@@ -81,13 +81,7 @@
         <w:pStyle w:val="Ttulo"/>
       </w:pPr>
       <w:r>
-        <w:t>Ex</w:t>
-      </w:r>
-      <w:r>
-        <w:t xml:space="preserve">cluir </w:t>
-      </w:r>
-      <w:r>
-        <w:t>Funcionários</w:t>
+        <w:t>Excluir Funcionários</w:t>
       </w:r>
     </w:p>
     <w:p>
@@ -325,7 +319,13 @@
               <w:rPr>
                 <w:rFonts w:cs="Arial"/>
               </w:rPr>
-              <w:t>1.0</w:t>
+              <w:t>2</w:t>
+            </w:r>
+            <w:r>
+              <w:rPr>
+                <w:rFonts w:cs="Arial"/>
+              </w:rPr>
+              <w:t>.0</w:t>
             </w:r>
           </w:p>
         </w:tc>
@@ -353,7 +353,7 @@
               <w:rPr>
                 <w:rFonts w:cs="Arial"/>
               </w:rPr>
-              <w:t>Incluir Produtos</w:t>
+              <w:t>Excluir Funcionários</w:t>
             </w:r>
           </w:p>
         </w:tc>
@@ -381,7 +381,21 @@
               <w:rPr>
                 <w:rFonts w:cs="Arial"/>
               </w:rPr>
-              <w:t>Renan Brini</w:t>
+              <w:t xml:space="preserve">Renan </w:t>
+            </w:r>
+            <w:proofErr w:type="spellStart"/>
+            <w:r>
+              <w:rPr>
+                <w:rFonts w:cs="Arial"/>
+              </w:rPr>
+              <w:t>Brini</w:t>
+            </w:r>
+            <w:proofErr w:type="spellEnd"/>
+            <w:r>
+              <w:rPr>
+                <w:rFonts w:cs="Arial"/>
+              </w:rPr>
+              <w:t xml:space="preserve"> / Victoria Schoene</w:t>
             </w:r>
           </w:p>
         </w:tc>
@@ -515,7 +529,43 @@
           <w:sz w:val="24"/>
           <w:szCs w:val="32"/>
         </w:rPr>
-        <w:t>Grupo: Renan Brini, Erlon França, Renan Azeredo, Victoria Schoene</w:t>
+        <w:t xml:space="preserve">Grupo: Renan </w:t>
+      </w:r>
+      <w:proofErr w:type="spellStart"/>
+      <w:r>
+        <w:rPr>
+          <w:b/>
+          <w:sz w:val="24"/>
+          <w:szCs w:val="32"/>
+        </w:rPr>
+        <w:t>Brini</w:t>
+      </w:r>
+      <w:proofErr w:type="spellEnd"/>
+      <w:r>
+        <w:rPr>
+          <w:b/>
+          <w:sz w:val="24"/>
+          <w:szCs w:val="32"/>
+        </w:rPr>
+        <w:t xml:space="preserve">, </w:t>
+      </w:r>
+      <w:proofErr w:type="spellStart"/>
+      <w:r>
+        <w:rPr>
+          <w:b/>
+          <w:sz w:val="24"/>
+          <w:szCs w:val="32"/>
+        </w:rPr>
+        <w:t>Erlon</w:t>
+      </w:r>
+      <w:proofErr w:type="spellEnd"/>
+      <w:r>
+        <w:rPr>
+          <w:b/>
+          <w:sz w:val="24"/>
+          <w:szCs w:val="32"/>
+        </w:rPr>
+        <w:t xml:space="preserve"> França, Renan Azeredo, Victoria Schoene</w:t>
       </w:r>
     </w:p>
     <w:p>
@@ -1940,7 +1990,35 @@
         <w:rPr>
           <w:lang w:val="pt-BR"/>
         </w:rPr>
-        <w:t xml:space="preserve"> uma loja online onde os clientes podem comprar produtos de mídia antigos, como CD’s, DVD’s, discos de vinil e fitas VHS.</w:t>
+        <w:t xml:space="preserve"> uma loja online onde os clientes podem comprar produtos de mídia antigos, como </w:t>
+      </w:r>
+      <w:proofErr w:type="spellStart"/>
+      <w:r>
+        <w:rPr>
+          <w:lang w:val="pt-BR"/>
+        </w:rPr>
+        <w:t>CD’s</w:t>
+      </w:r>
+      <w:proofErr w:type="spellEnd"/>
+      <w:r>
+        <w:rPr>
+          <w:lang w:val="pt-BR"/>
+        </w:rPr>
+        <w:t xml:space="preserve">, </w:t>
+      </w:r>
+      <w:proofErr w:type="spellStart"/>
+      <w:r>
+        <w:rPr>
+          <w:lang w:val="pt-BR"/>
+        </w:rPr>
+        <w:t>DVD’s</w:t>
+      </w:r>
+      <w:proofErr w:type="spellEnd"/>
+      <w:r>
+        <w:rPr>
+          <w:lang w:val="pt-BR"/>
+        </w:rPr>
+        <w:t>, discos de vinil e fitas VHS.</w:t>
       </w:r>
     </w:p>
     <w:p>
@@ -2244,19 +2322,7 @@
         <w:rPr>
           <w:lang w:val="pt-BR"/>
         </w:rPr>
-        <w:t xml:space="preserve">que o administrador ou funcionário possam excluir </w:t>
-      </w:r>
-      <w:r>
-        <w:rPr>
-          <w:lang w:val="pt-BR"/>
-        </w:rPr>
-        <w:t>funcionários</w:t>
-      </w:r>
-      <w:r>
-        <w:rPr>
-          <w:lang w:val="pt-BR"/>
-        </w:rPr>
-        <w:t xml:space="preserve"> no banco de dados do sistema</w:t>
+        <w:t>que o administrador ou funcionário possam excluir funcionários no banco de dados do sistema</w:t>
       </w:r>
       <w:r>
         <w:rPr>
@@ -2364,7 +2430,21 @@
         <w:rPr>
           <w:lang w:val="pt-BR"/>
         </w:rPr>
-        <w:t>acesso à parte de funcionários e produtos, podendo cadastrar, excluir, modificar e exibir os produto funcionários.</w:t>
+        <w:t xml:space="preserve">acesso à parte de funcionários e produtos, podendo cadastrar, excluir, modificar e exibir </w:t>
+      </w:r>
+      <w:proofErr w:type="gramStart"/>
+      <w:r>
+        <w:rPr>
+          <w:lang w:val="pt-BR"/>
+        </w:rPr>
+        <w:t>os produto</w:t>
+      </w:r>
+      <w:proofErr w:type="gramEnd"/>
+      <w:r>
+        <w:rPr>
+          <w:lang w:val="pt-BR"/>
+        </w:rPr>
+        <w:t xml:space="preserve"> funcionários.</w:t>
       </w:r>
     </w:p>
     <w:p>
@@ -2528,19 +2608,7 @@
         <w:rPr>
           <w:lang w:val="pt-BR"/>
         </w:rPr>
-        <w:t xml:space="preserve"> para que </w:t>
-      </w:r>
-      <w:r>
-        <w:rPr>
-          <w:lang w:val="pt-BR"/>
-        </w:rPr>
-        <w:t xml:space="preserve">o </w:t>
-      </w:r>
-      <w:r>
-        <w:rPr>
-          <w:lang w:val="pt-BR"/>
-        </w:rPr>
-        <w:t>administrador</w:t>
+        <w:t xml:space="preserve"> para que o administrador</w:t>
       </w:r>
       <w:r>
         <w:rPr>
@@ -2715,8 +2783,6 @@
       <w:r>
         <w:t>O usuário aperta o botão “Excluir”;</w:t>
       </w:r>
-      <w:bookmarkStart w:id="42" w:name="_GoBack"/>
-      <w:bookmarkEnd w:id="42"/>
     </w:p>
     <w:p>
       <w:pPr>
@@ -2730,8 +2796,13 @@
         <w:t xml:space="preserve">Funcionário </w:t>
       </w:r>
       <w:r>
-        <w:t>excluído com sucesso! ”</w:t>
-      </w:r>
+        <w:t>excluído com sucesso</w:t>
+      </w:r>
+      <w:proofErr w:type="gramStart"/>
+      <w:r>
+        <w:t>! ”</w:t>
+      </w:r>
+      <w:proofErr w:type="gramEnd"/>
       <w:r>
         <w:t>;</w:t>
       </w:r>
@@ -2756,14 +2827,14 @@
           <w:lang w:val="pt-BR"/>
         </w:rPr>
       </w:pPr>
-      <w:bookmarkStart w:id="43" w:name="_Toc508180182"/>
+      <w:bookmarkStart w:id="42" w:name="_Toc508180182"/>
       <w:r>
         <w:rPr>
           <w:lang w:val="pt-BR"/>
         </w:rPr>
         <w:t>Fluxos Alternativos</w:t>
       </w:r>
-      <w:bookmarkEnd w:id="43"/>
+      <w:bookmarkEnd w:id="42"/>
     </w:p>
     <w:p>
       <w:pPr>
@@ -2779,42 +2850,42 @@
       </w:r>
     </w:p>
     <w:p>
-      <w:bookmarkStart w:id="44" w:name="_AL01_–_Campos"/>
-      <w:bookmarkStart w:id="45" w:name="_CPF_inválido"/>
-      <w:bookmarkStart w:id="46" w:name="_AL02_–_Campos"/>
-      <w:bookmarkStart w:id="47" w:name="_AL02_–_Data"/>
-      <w:bookmarkStart w:id="48" w:name="_AL03_–_Campos"/>
-      <w:bookmarkStart w:id="49" w:name="_AL01_–_CPF"/>
-      <w:bookmarkStart w:id="50" w:name="_AL01_–_Campos_1"/>
+      <w:bookmarkStart w:id="43" w:name="_AL01_–_Campos"/>
+      <w:bookmarkStart w:id="44" w:name="_CPF_inválido"/>
+      <w:bookmarkStart w:id="45" w:name="_AL02_–_Campos"/>
+      <w:bookmarkStart w:id="46" w:name="_AL02_–_Data"/>
+      <w:bookmarkStart w:id="47" w:name="_AL03_–_Campos"/>
+      <w:bookmarkStart w:id="48" w:name="_AL01_–_CPF"/>
+      <w:bookmarkStart w:id="49" w:name="_AL01_–_Campos_1"/>
+      <w:bookmarkEnd w:id="43"/>
       <w:bookmarkEnd w:id="44"/>
       <w:bookmarkEnd w:id="45"/>
       <w:bookmarkEnd w:id="46"/>
       <w:bookmarkEnd w:id="47"/>
       <w:bookmarkEnd w:id="48"/>
       <w:bookmarkEnd w:id="49"/>
+    </w:p>
+    <w:p>
+      <w:pPr>
+        <w:pStyle w:val="iptitle3"/>
+        <w:rPr>
+          <w:lang w:val="pt-BR"/>
+        </w:rPr>
+      </w:pPr>
+      <w:bookmarkStart w:id="50" w:name="_AL02_–_Seleção"/>
+      <w:bookmarkStart w:id="51" w:name="_AL02_–_Ausência"/>
+      <w:bookmarkStart w:id="52" w:name="_AL04_–_Seleção"/>
+      <w:bookmarkStart w:id="53" w:name="_Toc508180183"/>
       <w:bookmarkEnd w:id="50"/>
-    </w:p>
-    <w:p>
-      <w:pPr>
-        <w:pStyle w:val="iptitle3"/>
-        <w:rPr>
-          <w:lang w:val="pt-BR"/>
-        </w:rPr>
-      </w:pPr>
-      <w:bookmarkStart w:id="51" w:name="_AL02_–_Seleção"/>
-      <w:bookmarkStart w:id="52" w:name="_AL02_–_Ausência"/>
-      <w:bookmarkStart w:id="53" w:name="_AL04_–_Seleção"/>
-      <w:bookmarkStart w:id="54" w:name="_Toc508180183"/>
       <w:bookmarkEnd w:id="51"/>
       <w:bookmarkEnd w:id="52"/>
+      <w:r>
+        <w:rPr>
+          <w:lang w:val="pt-BR"/>
+        </w:rPr>
+        <w:t>Fluxos de Exceção</w:t>
+      </w:r>
       <w:bookmarkEnd w:id="53"/>
-      <w:r>
-        <w:rPr>
-          <w:lang w:val="pt-BR"/>
-        </w:rPr>
-        <w:t>Fluxos de Exceção</w:t>
-      </w:r>
-      <w:bookmarkEnd w:id="54"/>
     </w:p>
     <w:p>
       <w:pPr>
@@ -2841,28 +2912,28 @@
           <w:lang w:val="pt-BR"/>
         </w:rPr>
       </w:pPr>
-      <w:bookmarkStart w:id="55" w:name="_EX01_–_Erro"/>
-      <w:bookmarkStart w:id="56" w:name="_EX01_–"/>
-      <w:bookmarkStart w:id="57" w:name="_EX01_–_Problemas"/>
-      <w:bookmarkStart w:id="58" w:name="_EX02_–_Resposta"/>
-      <w:bookmarkStart w:id="59" w:name="_Toc508180184"/>
+      <w:bookmarkStart w:id="54" w:name="_EX01_–_Erro"/>
+      <w:bookmarkStart w:id="55" w:name="_EX01_–"/>
+      <w:bookmarkStart w:id="56" w:name="_EX01_–_Problemas"/>
+      <w:bookmarkStart w:id="57" w:name="_EX02_–_Resposta"/>
+      <w:bookmarkStart w:id="58" w:name="_Toc508180184"/>
+      <w:bookmarkEnd w:id="54"/>
       <w:bookmarkEnd w:id="55"/>
       <w:bookmarkEnd w:id="56"/>
       <w:bookmarkEnd w:id="57"/>
+      <w:r>
+        <w:rPr>
+          <w:lang w:val="pt-BR"/>
+        </w:rPr>
+        <w:t>Regras de Negócio</w:t>
+      </w:r>
+      <w:r>
+        <w:rPr>
+          <w:lang w:val="pt-BR"/>
+        </w:rPr>
+        <w:t xml:space="preserve"> [RN]</w:t>
+      </w:r>
       <w:bookmarkEnd w:id="58"/>
-      <w:r>
-        <w:rPr>
-          <w:lang w:val="pt-BR"/>
-        </w:rPr>
-        <w:t>Regras de Negócio</w:t>
-      </w:r>
-      <w:r>
-        <w:rPr>
-          <w:lang w:val="pt-BR"/>
-        </w:rPr>
-        <w:t xml:space="preserve"> [RN]</w:t>
-      </w:r>
-      <w:bookmarkEnd w:id="59"/>
     </w:p>
     <w:p>
       <w:pPr>
@@ -2891,7 +2962,7 @@
           <w:lang w:val="pt-BR"/>
         </w:rPr>
       </w:pPr>
-      <w:bookmarkStart w:id="60" w:name="_Toc508180186"/>
+      <w:bookmarkStart w:id="59" w:name="_Toc508180186"/>
       <w:r>
         <w:rPr>
           <w:lang w:val="pt-BR"/>
@@ -2904,39 +2975,39 @@
         </w:rPr>
         <w:t xml:space="preserve"> [RE]</w:t>
       </w:r>
+      <w:bookmarkEnd w:id="59"/>
+    </w:p>
+    <w:p>
+      <w:pPr>
+        <w:ind w:left="624"/>
+      </w:pPr>
+      <w:bookmarkStart w:id="60" w:name="_RE01_–_Protótipo"/>
+      <w:bookmarkStart w:id="61" w:name="_RE02_–_Protótipo"/>
+      <w:bookmarkStart w:id="62" w:name="_RE03_–_Protótipo_2"/>
+      <w:bookmarkStart w:id="63" w:name="_RE01–_Protótipo_de"/>
       <w:bookmarkEnd w:id="60"/>
-    </w:p>
-    <w:p>
-      <w:pPr>
-        <w:ind w:left="624"/>
-      </w:pPr>
-      <w:bookmarkStart w:id="61" w:name="_RE01_–_Protótipo"/>
-      <w:bookmarkStart w:id="62" w:name="_RE02_–_Protótipo"/>
-      <w:bookmarkStart w:id="63" w:name="_RE03_–_Protótipo_2"/>
-      <w:bookmarkStart w:id="64" w:name="_RE01–_Protótipo_de"/>
       <w:bookmarkEnd w:id="61"/>
       <w:bookmarkEnd w:id="62"/>
       <w:bookmarkEnd w:id="63"/>
+      <w:r>
+        <w:t>Não h</w:t>
+      </w:r>
+      <w:r>
+        <w:t>á</w:t>
+      </w:r>
+    </w:p>
+    <w:p>
+      <w:pPr>
+        <w:jc w:val="center"/>
+      </w:pPr>
+    </w:p>
+    <w:p>
+      <w:bookmarkStart w:id="64" w:name="_RE02_–_Protótipo_1"/>
+      <w:bookmarkStart w:id="65" w:name="_RE09_–_Acompanhamento_1"/>
+      <w:bookmarkStart w:id="66" w:name="_RE02_–_Detalhes"/>
       <w:bookmarkEnd w:id="64"/>
-      <w:r>
-        <w:t>Não h</w:t>
-      </w:r>
-      <w:r>
-        <w:t>á</w:t>
-      </w:r>
-    </w:p>
-    <w:p>
-      <w:pPr>
-        <w:jc w:val="center"/>
-      </w:pPr>
-    </w:p>
-    <w:p>
-      <w:bookmarkStart w:id="65" w:name="_RE02_–_Protótipo_1"/>
-      <w:bookmarkStart w:id="66" w:name="_RE09_–_Acompanhamento_1"/>
-      <w:bookmarkStart w:id="67" w:name="_RE02_–_Detalhes"/>
       <w:bookmarkEnd w:id="65"/>
       <w:bookmarkEnd w:id="66"/>
-      <w:bookmarkEnd w:id="67"/>
     </w:p>
     <w:p>
       <w:pPr>
@@ -2949,7 +3020,7 @@
           <w:lang w:val="pt-BR"/>
         </w:rPr>
       </w:pPr>
-      <w:bookmarkStart w:id="68" w:name="_Toc508180187"/>
+      <w:bookmarkStart w:id="67" w:name="_Toc508180187"/>
       <w:r>
         <w:rPr>
           <w:lang w:val="pt-BR"/>
@@ -2962,7 +3033,7 @@
         </w:rPr>
         <w:t>Informações Adicionais e Anexos</w:t>
       </w:r>
-      <w:bookmarkEnd w:id="68"/>
+      <w:bookmarkEnd w:id="67"/>
     </w:p>
     <w:p>
       <w:pPr>
@@ -2980,6 +3051,68 @@
       </w:r>
       <w:r>
         <w:t>á</w:t>
+      </w:r>
+    </w:p>
+    <w:p>
+      <w:pPr>
+        <w:ind w:left="624"/>
+      </w:pPr>
+    </w:p>
+    <w:p>
+      <w:pPr>
+        <w:ind w:left="624"/>
+      </w:pPr>
+    </w:p>
+    <w:p>
+      <w:pPr>
+        <w:ind w:left="624"/>
+      </w:pPr>
+      <w:r>
+        <w:rPr>
+          <w:noProof/>
+          <w:snapToGrid/>
+        </w:rPr>
+        <w:drawing>
+          <wp:inline distT="0" distB="0" distL="0" distR="0" wp14:anchorId="7C7BF429" wp14:editId="43D0A819">
+            <wp:extent cx="5759450" cy="1851660"/>
+            <wp:effectExtent l="0" t="0" r="0" b="0"/>
+            <wp:docPr id="3" name="Imagem 3" descr="Diagrama&#10;&#10;Descrição gerada automaticamente"/>
+            <wp:cNvGraphicFramePr>
+              <a:graphicFrameLocks xmlns:a="http://schemas.openxmlformats.org/drawingml/2006/main" noChangeAspect="1"/>
+            </wp:cNvGraphicFramePr>
+            <a:graphic xmlns:a="http://schemas.openxmlformats.org/drawingml/2006/main">
+              <a:graphicData uri="http://schemas.openxmlformats.org/drawingml/2006/picture">
+                <pic:pic xmlns:pic="http://schemas.openxmlformats.org/drawingml/2006/picture">
+                  <pic:nvPicPr>
+                    <pic:cNvPr id="3" name="Imagem 3" descr="Diagrama&#10;&#10;Descrição gerada automaticamente"/>
+                    <pic:cNvPicPr/>
+                  </pic:nvPicPr>
+                  <pic:blipFill>
+                    <a:blip r:embed="rId9">
+                      <a:extLst>
+                        <a:ext uri="{28A0092B-C50C-407E-A947-70E740481C1C}">
+                          <a14:useLocalDpi xmlns:a14="http://schemas.microsoft.com/office/drawing/2010/main" val="0"/>
+                        </a:ext>
+                      </a:extLst>
+                    </a:blip>
+                    <a:stretch>
+                      <a:fillRect/>
+                    </a:stretch>
+                  </pic:blipFill>
+                  <pic:spPr>
+                    <a:xfrm>
+                      <a:off x="0" y="0"/>
+                      <a:ext cx="5759450" cy="1851660"/>
+                    </a:xfrm>
+                    <a:prstGeom prst="rect">
+                      <a:avLst/>
+                    </a:prstGeom>
+                  </pic:spPr>
+                </pic:pic>
+              </a:graphicData>
+            </a:graphic>
+          </wp:inline>
+        </w:drawing>
       </w:r>
     </w:p>
     <w:p>
@@ -2996,7 +3129,7 @@
       </w:pPr>
     </w:p>
     <w:sectPr>
-      <w:footerReference w:type="default" r:id="rId9"/>
+      <w:footerReference w:type="default" r:id="rId10"/>
       <w:pgSz w:w="11906" w:h="16838"/>
       <w:pgMar w:top="1701" w:right="1418" w:bottom="1276" w:left="1418" w:header="709" w:footer="726" w:gutter="0"/>
       <w:cols w:space="708"/>
@@ -3008,7 +3141,7 @@
 </file>
 
 <file path=word/endnotes.xml><?xml version="1.0" encoding="utf-8"?>
-<w:endnotes xmlns:wpc="http://schemas.microsoft.com/office/word/2010/wordprocessingCanvas" xmlns:mc="http://schemas.openxmlformats.org/markup-compatibility/2006" xmlns:o="urn:schemas-microsoft-com:office:office" xmlns:r="http://schemas.openxmlformats.org/officeDocument/2006/relationships" xmlns:m="http://schemas.openxmlformats.org/officeDocument/2006/math" xmlns:v="urn:schemas-microsoft-com:vml" xmlns:wp14="http://schemas.microsoft.com/office/word/2010/wordprocessingDrawing" xmlns:wp="http://schemas.openxmlformats.org/drawingml/2006/wordprocessingDrawing" xmlns:w10="urn:schemas-microsoft-com:office:word" xmlns:w="http://schemas.openxmlformats.org/wordprocessingml/2006/main" xmlns:w14="http://schemas.microsoft.com/office/word/2010/wordml" xmlns:w15="http://schemas.microsoft.com/office/word/2012/wordml" xmlns:wpg="http://schemas.microsoft.com/office/word/2010/wordprocessingGroup" xmlns:wpi="http://schemas.microsoft.com/office/word/2010/wordprocessingInk" xmlns:wne="http://schemas.microsoft.com/office/word/2006/wordml" xmlns:wps="http://schemas.microsoft.com/office/word/2010/wordprocessingShape" mc:Ignorable="w14 w15 wp14">
+<w:endnotes xmlns:wpc="http://schemas.microsoft.com/office/word/2010/wordprocessingCanvas" xmlns:cx="http://schemas.microsoft.com/office/drawing/2014/chartex" xmlns:cx1="http://schemas.microsoft.com/office/drawing/2015/9/8/chartex" xmlns:cx2="http://schemas.microsoft.com/office/drawing/2015/10/21/chartex" xmlns:cx3="http://schemas.microsoft.com/office/drawing/2016/5/9/chartex" xmlns:cx4="http://schemas.microsoft.com/office/drawing/2016/5/10/chartex" xmlns:cx5="http://schemas.microsoft.com/office/drawing/2016/5/11/chartex" xmlns:cx6="http://schemas.microsoft.com/office/drawing/2016/5/12/chartex" xmlns:cx7="http://schemas.microsoft.com/office/drawing/2016/5/13/chartex" xmlns:cx8="http://schemas.microsoft.com/office/drawing/2016/5/14/chartex" xmlns:mc="http://schemas.openxmlformats.org/markup-compatibility/2006" xmlns:aink="http://schemas.microsoft.com/office/drawing/2016/ink" xmlns:am3d="http://schemas.microsoft.com/office/drawing/2017/model3d" xmlns:o="urn:schemas-microsoft-com:office:office" xmlns:r="http://schemas.openxmlformats.org/officeDocument/2006/relationships" xmlns:m="http://schemas.openxmlformats.org/officeDocument/2006/math" xmlns:v="urn:schemas-microsoft-com:vml" xmlns:wp14="http://schemas.microsoft.com/office/word/2010/wordprocessingDrawing" xmlns:wp="http://schemas.openxmlformats.org/drawingml/2006/wordprocessingDrawing" xmlns:w10="urn:schemas-microsoft-com:office:word" xmlns:w="http://schemas.openxmlformats.org/wordprocessingml/2006/main" xmlns:w14="http://schemas.microsoft.com/office/word/2010/wordml" xmlns:w15="http://schemas.microsoft.com/office/word/2012/wordml" xmlns:w16cex="http://schemas.microsoft.com/office/word/2018/wordml/cex" xmlns:w16cid="http://schemas.microsoft.com/office/word/2016/wordml/cid" xmlns:w16="http://schemas.microsoft.com/office/word/2018/wordml" xmlns:w16se="http://schemas.microsoft.com/office/word/2015/wordml/symex" xmlns:wpg="http://schemas.microsoft.com/office/word/2010/wordprocessingGroup" xmlns:wpi="http://schemas.microsoft.com/office/word/2010/wordprocessingInk" xmlns:wne="http://schemas.microsoft.com/office/word/2006/wordml" xmlns:wps="http://schemas.microsoft.com/office/word/2010/wordprocessingShape" mc:Ignorable="w14 w15 w16se w16cid w16 w16cex wp14">
   <w:endnote w:type="separator" w:id="-1">
     <w:p>
       <w:pPr>
@@ -3033,7 +3166,7 @@
 </file>
 
 <file path=word/footer1.xml><?xml version="1.0" encoding="utf-8"?>
-<w:ftr xmlns:wpc="http://schemas.microsoft.com/office/word/2010/wordprocessingCanvas" xmlns:mc="http://schemas.openxmlformats.org/markup-compatibility/2006" xmlns:o="urn:schemas-microsoft-com:office:office" xmlns:r="http://schemas.openxmlformats.org/officeDocument/2006/relationships" xmlns:m="http://schemas.openxmlformats.org/officeDocument/2006/math" xmlns:v="urn:schemas-microsoft-com:vml" xmlns:wp14="http://schemas.microsoft.com/office/word/2010/wordprocessingDrawing" xmlns:wp="http://schemas.openxmlformats.org/drawingml/2006/wordprocessingDrawing" xmlns:w10="urn:schemas-microsoft-com:office:word" xmlns:w="http://schemas.openxmlformats.org/wordprocessingml/2006/main" xmlns:w14="http://schemas.microsoft.com/office/word/2010/wordml" xmlns:w15="http://schemas.microsoft.com/office/word/2012/wordml" xmlns:wpg="http://schemas.microsoft.com/office/word/2010/wordprocessingGroup" xmlns:wpi="http://schemas.microsoft.com/office/word/2010/wordprocessingInk" xmlns:wne="http://schemas.microsoft.com/office/word/2006/wordml" xmlns:wps="http://schemas.microsoft.com/office/word/2010/wordprocessingShape" mc:Ignorable="w14 w15 wp14">
+<w:ftr xmlns:wpc="http://schemas.microsoft.com/office/word/2010/wordprocessingCanvas" xmlns:cx="http://schemas.microsoft.com/office/drawing/2014/chartex" xmlns:cx1="http://schemas.microsoft.com/office/drawing/2015/9/8/chartex" xmlns:cx2="http://schemas.microsoft.com/office/drawing/2015/10/21/chartex" xmlns:cx3="http://schemas.microsoft.com/office/drawing/2016/5/9/chartex" xmlns:cx4="http://schemas.microsoft.com/office/drawing/2016/5/10/chartex" xmlns:cx5="http://schemas.microsoft.com/office/drawing/2016/5/11/chartex" xmlns:cx6="http://schemas.microsoft.com/office/drawing/2016/5/12/chartex" xmlns:cx7="http://schemas.microsoft.com/office/drawing/2016/5/13/chartex" xmlns:cx8="http://schemas.microsoft.com/office/drawing/2016/5/14/chartex" xmlns:mc="http://schemas.openxmlformats.org/markup-compatibility/2006" xmlns:aink="http://schemas.microsoft.com/office/drawing/2016/ink" xmlns:am3d="http://schemas.microsoft.com/office/drawing/2017/model3d" xmlns:o="urn:schemas-microsoft-com:office:office" xmlns:r="http://schemas.openxmlformats.org/officeDocument/2006/relationships" xmlns:m="http://schemas.openxmlformats.org/officeDocument/2006/math" xmlns:v="urn:schemas-microsoft-com:vml" xmlns:wp14="http://schemas.microsoft.com/office/word/2010/wordprocessingDrawing" xmlns:wp="http://schemas.openxmlformats.org/drawingml/2006/wordprocessingDrawing" xmlns:w10="urn:schemas-microsoft-com:office:word" xmlns:w="http://schemas.openxmlformats.org/wordprocessingml/2006/main" xmlns:w14="http://schemas.microsoft.com/office/word/2010/wordml" xmlns:w15="http://schemas.microsoft.com/office/word/2012/wordml" xmlns:w16cex="http://schemas.microsoft.com/office/word/2018/wordml/cex" xmlns:w16cid="http://schemas.microsoft.com/office/word/2016/wordml/cid" xmlns:w16="http://schemas.microsoft.com/office/word/2018/wordml" xmlns:w16se="http://schemas.microsoft.com/office/word/2015/wordml/symex" xmlns:wpg="http://schemas.microsoft.com/office/word/2010/wordprocessingGroup" xmlns:wpi="http://schemas.microsoft.com/office/word/2010/wordprocessingInk" xmlns:wne="http://schemas.microsoft.com/office/word/2006/wordml" xmlns:wps="http://schemas.microsoft.com/office/word/2010/wordprocessingShape" mc:Ignorable="w14 w15 w16se w16cid w16 w16cex wp14">
   <w:tbl>
     <w:tblPr>
       <w:tblStyle w:val="Tabelacomgrade"/>
@@ -3188,7 +3321,7 @@
 </file>
 
 <file path=word/footnotes.xml><?xml version="1.0" encoding="utf-8"?>
-<w:footnotes xmlns:wpc="http://schemas.microsoft.com/office/word/2010/wordprocessingCanvas" xmlns:mc="http://schemas.openxmlformats.org/markup-compatibility/2006" xmlns:o="urn:schemas-microsoft-com:office:office" xmlns:r="http://schemas.openxmlformats.org/officeDocument/2006/relationships" xmlns:m="http://schemas.openxmlformats.org/officeDocument/2006/math" xmlns:v="urn:schemas-microsoft-com:vml" xmlns:wp14="http://schemas.microsoft.com/office/word/2010/wordprocessingDrawing" xmlns:wp="http://schemas.openxmlformats.org/drawingml/2006/wordprocessingDrawing" xmlns:w10="urn:schemas-microsoft-com:office:word" xmlns:w="http://schemas.openxmlformats.org/wordprocessingml/2006/main" xmlns:w14="http://schemas.microsoft.com/office/word/2010/wordml" xmlns:w15="http://schemas.microsoft.com/office/word/2012/wordml" xmlns:wpg="http://schemas.microsoft.com/office/word/2010/wordprocessingGroup" xmlns:wpi="http://schemas.microsoft.com/office/word/2010/wordprocessingInk" xmlns:wne="http://schemas.microsoft.com/office/word/2006/wordml" xmlns:wps="http://schemas.microsoft.com/office/word/2010/wordprocessingShape" mc:Ignorable="w14 w15 wp14">
+<w:footnotes xmlns:wpc="http://schemas.microsoft.com/office/word/2010/wordprocessingCanvas" xmlns:cx="http://schemas.microsoft.com/office/drawing/2014/chartex" xmlns:cx1="http://schemas.microsoft.com/office/drawing/2015/9/8/chartex" xmlns:cx2="http://schemas.microsoft.com/office/drawing/2015/10/21/chartex" xmlns:cx3="http://schemas.microsoft.com/office/drawing/2016/5/9/chartex" xmlns:cx4="http://schemas.microsoft.com/office/drawing/2016/5/10/chartex" xmlns:cx5="http://schemas.microsoft.com/office/drawing/2016/5/11/chartex" xmlns:cx6="http://schemas.microsoft.com/office/drawing/2016/5/12/chartex" xmlns:cx7="http://schemas.microsoft.com/office/drawing/2016/5/13/chartex" xmlns:cx8="http://schemas.microsoft.com/office/drawing/2016/5/14/chartex" xmlns:mc="http://schemas.openxmlformats.org/markup-compatibility/2006" xmlns:aink="http://schemas.microsoft.com/office/drawing/2016/ink" xmlns:am3d="http://schemas.microsoft.com/office/drawing/2017/model3d" xmlns:o="urn:schemas-microsoft-com:office:office" xmlns:r="http://schemas.openxmlformats.org/officeDocument/2006/relationships" xmlns:m="http://schemas.openxmlformats.org/officeDocument/2006/math" xmlns:v="urn:schemas-microsoft-com:vml" xmlns:wp14="http://schemas.microsoft.com/office/word/2010/wordprocessingDrawing" xmlns:wp="http://schemas.openxmlformats.org/drawingml/2006/wordprocessingDrawing" xmlns:w10="urn:schemas-microsoft-com:office:word" xmlns:w="http://schemas.openxmlformats.org/wordprocessingml/2006/main" xmlns:w14="http://schemas.microsoft.com/office/word/2010/wordml" xmlns:w15="http://schemas.microsoft.com/office/word/2012/wordml" xmlns:w16cex="http://schemas.microsoft.com/office/word/2018/wordml/cex" xmlns:w16cid="http://schemas.microsoft.com/office/word/2016/wordml/cid" xmlns:w16="http://schemas.microsoft.com/office/word/2018/wordml" xmlns:w16se="http://schemas.microsoft.com/office/word/2015/wordml/symex" xmlns:wpg="http://schemas.microsoft.com/office/word/2010/wordprocessingGroup" xmlns:wpi="http://schemas.microsoft.com/office/word/2010/wordprocessingInk" xmlns:wne="http://schemas.microsoft.com/office/word/2006/wordml" xmlns:wps="http://schemas.microsoft.com/office/word/2010/wordprocessingShape" mc:Ignorable="w14 w15 w16se w16cid w16 w16cex wp14">
   <w:footnote w:type="separator" w:id="-1">
     <w:p>
       <w:pPr>
@@ -3213,8 +3346,8 @@
 </file>
 
 <file path=word/numbering.xml><?xml version="1.0" encoding="utf-8"?>
-<w:numbering xmlns:wpc="http://schemas.microsoft.com/office/word/2010/wordprocessingCanvas" xmlns:mc="http://schemas.openxmlformats.org/markup-compatibility/2006" xmlns:o="urn:schemas-microsoft-com:office:office" xmlns:r="http://schemas.openxmlformats.org/officeDocument/2006/relationships" xmlns:m="http://schemas.openxmlformats.org/officeDocument/2006/math" xmlns:v="urn:schemas-microsoft-com:vml" xmlns:wp14="http://schemas.microsoft.com/office/word/2010/wordprocessingDrawing" xmlns:wp="http://schemas.openxmlformats.org/drawingml/2006/wordprocessingDrawing" xmlns:w10="urn:schemas-microsoft-com:office:word" xmlns:w="http://schemas.openxmlformats.org/wordprocessingml/2006/main" xmlns:w14="http://schemas.microsoft.com/office/word/2010/wordml" xmlns:w15="http://schemas.microsoft.com/office/word/2012/wordml" xmlns:wpg="http://schemas.microsoft.com/office/word/2010/wordprocessingGroup" xmlns:wpi="http://schemas.microsoft.com/office/word/2010/wordprocessingInk" xmlns:wne="http://schemas.microsoft.com/office/word/2006/wordml" xmlns:wps="http://schemas.microsoft.com/office/word/2010/wordprocessingShape" mc:Ignorable="w14 w15 wp14">
-  <w:abstractNum w:abstractNumId="0">
+<w:numbering xmlns:wpc="http://schemas.microsoft.com/office/word/2010/wordprocessingCanvas" xmlns:cx="http://schemas.microsoft.com/office/drawing/2014/chartex" xmlns:cx1="http://schemas.microsoft.com/office/drawing/2015/9/8/chartex" xmlns:cx2="http://schemas.microsoft.com/office/drawing/2015/10/21/chartex" xmlns:cx3="http://schemas.microsoft.com/office/drawing/2016/5/9/chartex" xmlns:cx4="http://schemas.microsoft.com/office/drawing/2016/5/10/chartex" xmlns:cx5="http://schemas.microsoft.com/office/drawing/2016/5/11/chartex" xmlns:cx6="http://schemas.microsoft.com/office/drawing/2016/5/12/chartex" xmlns:cx7="http://schemas.microsoft.com/office/drawing/2016/5/13/chartex" xmlns:cx8="http://schemas.microsoft.com/office/drawing/2016/5/14/chartex" xmlns:mc="http://schemas.openxmlformats.org/markup-compatibility/2006" xmlns:aink="http://schemas.microsoft.com/office/drawing/2016/ink" xmlns:am3d="http://schemas.microsoft.com/office/drawing/2017/model3d" xmlns:o="urn:schemas-microsoft-com:office:office" xmlns:r="http://schemas.openxmlformats.org/officeDocument/2006/relationships" xmlns:m="http://schemas.openxmlformats.org/officeDocument/2006/math" xmlns:v="urn:schemas-microsoft-com:vml" xmlns:wp14="http://schemas.microsoft.com/office/word/2010/wordprocessingDrawing" xmlns:wp="http://schemas.openxmlformats.org/drawingml/2006/wordprocessingDrawing" xmlns:w10="urn:schemas-microsoft-com:office:word" xmlns:w="http://schemas.openxmlformats.org/wordprocessingml/2006/main" xmlns:w14="http://schemas.microsoft.com/office/word/2010/wordml" xmlns:w15="http://schemas.microsoft.com/office/word/2012/wordml" xmlns:w16cex="http://schemas.microsoft.com/office/word/2018/wordml/cex" xmlns:w16cid="http://schemas.microsoft.com/office/word/2016/wordml/cid" xmlns:w16="http://schemas.microsoft.com/office/word/2018/wordml" xmlns:w16se="http://schemas.microsoft.com/office/word/2015/wordml/symex" xmlns:wpg="http://schemas.microsoft.com/office/word/2010/wordprocessingGroup" xmlns:wpi="http://schemas.microsoft.com/office/word/2010/wordprocessingInk" xmlns:wne="http://schemas.microsoft.com/office/word/2006/wordml" xmlns:wps="http://schemas.microsoft.com/office/word/2010/wordprocessingShape" mc:Ignorable="w14 w15 w16se w16cid w16 w16cex wp14">
+  <w:abstractNum w:abstractNumId="0" w15:restartNumberingAfterBreak="0">
     <w:nsid w:val="09C927CA"/>
     <w:multiLevelType w:val="hybridMultilevel"/>
     <w:tmpl w:val="22F46EBE"/>
@@ -3306,7 +3439,7 @@
       </w:pPr>
     </w:lvl>
   </w:abstractNum>
-  <w:abstractNum w:abstractNumId="1">
+  <w:abstractNum w:abstractNumId="1" w15:restartNumberingAfterBreak="0">
     <w:nsid w:val="1756633F"/>
     <w:multiLevelType w:val="hybridMultilevel"/>
     <w:tmpl w:val="F67EF79C"/>
@@ -3455,7 +3588,7 @@
       </w:rPr>
     </w:lvl>
   </w:abstractNum>
-  <w:abstractNum w:abstractNumId="2">
+  <w:abstractNum w:abstractNumId="2" w15:restartNumberingAfterBreak="0">
     <w:nsid w:val="26610E0B"/>
     <w:multiLevelType w:val="multilevel"/>
     <w:tmpl w:val="71BEF430"/>
@@ -3545,7 +3678,7 @@
       </w:pPr>
     </w:lvl>
   </w:abstractNum>
-  <w:abstractNum w:abstractNumId="3">
+  <w:abstractNum w:abstractNumId="3" w15:restartNumberingAfterBreak="0">
     <w:nsid w:val="3D017D34"/>
     <w:multiLevelType w:val="multilevel"/>
     <w:tmpl w:val="5AA86E02"/>
@@ -3695,7 +3828,7 @@
       </w:rPr>
     </w:lvl>
   </w:abstractNum>
-  <w:abstractNum w:abstractNumId="4">
+  <w:abstractNum w:abstractNumId="4" w15:restartNumberingAfterBreak="0">
     <w:nsid w:val="41C15200"/>
     <w:multiLevelType w:val="multilevel"/>
     <w:tmpl w:val="5DC859F6"/>
@@ -3849,7 +3982,7 @@
       </w:rPr>
     </w:lvl>
   </w:abstractNum>
-  <w:abstractNum w:abstractNumId="5">
+  <w:abstractNum w:abstractNumId="5" w15:restartNumberingAfterBreak="0">
     <w:nsid w:val="4E641F29"/>
     <w:multiLevelType w:val="hybridMultilevel"/>
     <w:tmpl w:val="4BD0D6CA"/>
@@ -3936,7 +4069,7 @@
       </w:pPr>
     </w:lvl>
   </w:abstractNum>
-  <w:abstractNum w:abstractNumId="6">
+  <w:abstractNum w:abstractNumId="6" w15:restartNumberingAfterBreak="0">
     <w:nsid w:val="78837FF9"/>
     <w:multiLevelType w:val="multilevel"/>
     <w:tmpl w:val="17FA3E9A"/>
@@ -4072,7 +4205,7 @@
 </file>
 
 <file path=word/styles.xml><?xml version="1.0" encoding="utf-8"?>
-<w:styles xmlns:mc="http://schemas.openxmlformats.org/markup-compatibility/2006" xmlns:r="http://schemas.openxmlformats.org/officeDocument/2006/relationships" xmlns:w="http://schemas.openxmlformats.org/wordprocessingml/2006/main" xmlns:w14="http://schemas.microsoft.com/office/word/2010/wordml" xmlns:w15="http://schemas.microsoft.com/office/word/2012/wordml" mc:Ignorable="w14 w15">
+<w:styles xmlns:mc="http://schemas.openxmlformats.org/markup-compatibility/2006" xmlns:r="http://schemas.openxmlformats.org/officeDocument/2006/relationships" xmlns:w="http://schemas.openxmlformats.org/wordprocessingml/2006/main" xmlns:w14="http://schemas.microsoft.com/office/word/2010/wordml" xmlns:w15="http://schemas.microsoft.com/office/word/2012/wordml" xmlns:w16cex="http://schemas.microsoft.com/office/word/2018/wordml/cex" xmlns:w16cid="http://schemas.microsoft.com/office/word/2016/wordml/cid" xmlns:w16="http://schemas.microsoft.com/office/word/2018/wordml" xmlns:w16se="http://schemas.microsoft.com/office/word/2015/wordml/symex" mc:Ignorable="w14 w15 w16se w16cid w16 w16cex">
   <w:docDefaults>
     <w:rPrDefault>
       <w:rPr>
@@ -4088,7 +4221,7 @@
       </w:pPr>
     </w:pPrDefault>
   </w:docDefaults>
-  <w:latentStyles w:defLockedState="0" w:defUIPriority="99" w:defSemiHidden="0" w:defUnhideWhenUsed="0" w:defQFormat="0" w:count="371">
+  <w:latentStyles w:defLockedState="0" w:defUIPriority="99" w:defSemiHidden="0" w:defUnhideWhenUsed="0" w:defQFormat="0" w:count="376">
     <w:lsdException w:name="Normal" w:uiPriority="0" w:qFormat="1"/>
     <w:lsdException w:name="heading 1" w:uiPriority="0" w:qFormat="1"/>
     <w:lsdException w:name="heading 2" w:semiHidden="1" w:uiPriority="9" w:unhideWhenUsed="1" w:qFormat="1"/>
@@ -4460,6 +4593,11 @@
     <w:lsdException w:name="List Table 5 Dark Accent 6" w:uiPriority="50"/>
     <w:lsdException w:name="List Table 6 Colorful Accent 6" w:uiPriority="51"/>
     <w:lsdException w:name="List Table 7 Colorful Accent 6" w:uiPriority="52"/>
+    <w:lsdException w:name="Mention" w:semiHidden="1" w:unhideWhenUsed="1"/>
+    <w:lsdException w:name="Smart Hyperlink" w:semiHidden="1" w:unhideWhenUsed="1"/>
+    <w:lsdException w:name="Hashtag" w:semiHidden="1" w:unhideWhenUsed="1"/>
+    <w:lsdException w:name="Unresolved Mention" w:semiHidden="1" w:unhideWhenUsed="1"/>
+    <w:lsdException w:name="Smart Link" w:semiHidden="1" w:unhideWhenUsed="1"/>
   </w:latentStyles>
   <w:style w:type="paragraph" w:default="1" w:styleId="Normal">
     <w:name w:val="Normal"/>
@@ -5074,7 +5212,6 @@
       <w:spacing w:after="0" w:line="240" w:lineRule="auto"/>
     </w:pPr>
     <w:tblPr>
-      <w:tblInd w:w="0" w:type="dxa"/>
       <w:tblBorders>
         <w:top w:val="single" w:sz="4" w:space="0" w:color="auto"/>
         <w:left w:val="single" w:sz="4" w:space="0" w:color="auto"/>
@@ -5083,12 +5220,6 @@
         <w:insideH w:val="single" w:sz="4" w:space="0" w:color="auto"/>
         <w:insideV w:val="single" w:sz="4" w:space="0" w:color="auto"/>
       </w:tblBorders>
-      <w:tblCellMar>
-        <w:top w:w="0" w:type="dxa"/>
-        <w:left w:w="108" w:type="dxa"/>
-        <w:bottom w:w="0" w:type="dxa"/>
-        <w:right w:w="108" w:type="dxa"/>
-      </w:tblCellMar>
     </w:tblPr>
   </w:style>
   <w:style w:type="paragraph" w:styleId="PargrafodaLista">

</xml_diff>